<commit_message>
Changed project structure and added node.js
</commit_message>
<xml_diff>
--- a/записка.docx
+++ b/записка.docx
@@ -13,7 +13,6 @@
           <w:rFonts w:ascii="Times New Roman" w:hAnsi="Times New Roman" w:cs="Times New Roman"/>
           <w:sz w:val="28"/>
           <w:szCs w:val="28"/>
-          <w:lang w:val="ru-RU"/>
         </w:rPr>
       </w:pPr>
       <w:r>
@@ -21,7 +20,6 @@
           <w:rFonts w:ascii="Times New Roman" w:hAnsi="Times New Roman" w:cs="Times New Roman"/>
           <w:sz w:val="28"/>
           <w:szCs w:val="28"/>
-          <w:lang w:val="ru-RU"/>
         </w:rPr>
         <w:t>Министерство образования Республики Беларусь</w:t>
       </w:r>
@@ -33,7 +31,6 @@
           <w:rFonts w:ascii="Times New Roman" w:hAnsi="Times New Roman" w:cs="Times New Roman"/>
           <w:sz w:val="28"/>
           <w:szCs w:val="28"/>
-          <w:lang w:val="ru-RU"/>
         </w:rPr>
       </w:pPr>
     </w:p>
@@ -45,7 +42,6 @@
           <w:rFonts w:ascii="Times New Roman" w:hAnsi="Times New Roman" w:cs="Times New Roman"/>
           <w:sz w:val="28"/>
           <w:szCs w:val="28"/>
-          <w:lang w:val="ru-RU"/>
         </w:rPr>
       </w:pPr>
       <w:r>
@@ -53,7 +49,6 @@
           <w:rFonts w:ascii="Times New Roman" w:hAnsi="Times New Roman" w:cs="Times New Roman"/>
           <w:sz w:val="28"/>
           <w:szCs w:val="28"/>
-          <w:lang w:val="ru-RU"/>
         </w:rPr>
         <w:t>Учреждение образования</w:t>
       </w:r>
@@ -70,7 +65,6 @@
           <w:caps/>
           <w:sz w:val="28"/>
           <w:szCs w:val="28"/>
-          <w:lang w:val="ru-RU"/>
         </w:rPr>
       </w:pPr>
       <w:r>
@@ -79,7 +73,6 @@
           <w:caps/>
           <w:sz w:val="28"/>
           <w:szCs w:val="28"/>
-          <w:lang w:val="ru-RU"/>
         </w:rPr>
         <w:tab/>
         <w:t>БелорусскиЙ государственный университет</w:t>
@@ -90,7 +83,6 @@
           <w:caps/>
           <w:sz w:val="28"/>
           <w:szCs w:val="28"/>
-          <w:lang w:val="ru-RU"/>
         </w:rPr>
         <w:tab/>
       </w:r>
@@ -104,7 +96,6 @@
           <w:caps/>
           <w:sz w:val="28"/>
           <w:szCs w:val="28"/>
-          <w:lang w:val="ru-RU"/>
         </w:rPr>
       </w:pPr>
       <w:r>
@@ -113,7 +104,6 @@
           <w:caps/>
           <w:sz w:val="28"/>
           <w:szCs w:val="28"/>
-          <w:lang w:val="ru-RU"/>
         </w:rPr>
         <w:t>информатики и радиоэлектроники</w:t>
       </w:r>
@@ -125,7 +115,6 @@
           <w:rFonts w:ascii="Times New Roman" w:hAnsi="Times New Roman" w:cs="Times New Roman"/>
           <w:sz w:val="28"/>
           <w:szCs w:val="28"/>
-          <w:lang w:val="ru-RU"/>
         </w:rPr>
       </w:pPr>
     </w:p>
@@ -136,7 +125,6 @@
           <w:rFonts w:ascii="Times New Roman" w:hAnsi="Times New Roman" w:cs="Times New Roman"/>
           <w:sz w:val="28"/>
           <w:szCs w:val="28"/>
-          <w:lang w:val="ru-RU"/>
         </w:rPr>
       </w:pPr>
     </w:p>
@@ -148,7 +136,6 @@
           <w:rFonts w:ascii="Times New Roman" w:hAnsi="Times New Roman" w:cs="Times New Roman"/>
           <w:sz w:val="28"/>
           <w:szCs w:val="28"/>
-          <w:lang w:val="ru-RU"/>
         </w:rPr>
       </w:pPr>
       <w:r>
@@ -156,7 +143,6 @@
           <w:rFonts w:ascii="Times New Roman" w:hAnsi="Times New Roman" w:cs="Times New Roman"/>
           <w:sz w:val="28"/>
           <w:szCs w:val="28"/>
-          <w:lang w:val="ru-RU"/>
         </w:rPr>
         <w:t>Инженерно-экономический факультет</w:t>
       </w:r>
@@ -169,7 +155,6 @@
           <w:rFonts w:ascii="Times New Roman" w:hAnsi="Times New Roman" w:cs="Times New Roman"/>
           <w:sz w:val="28"/>
           <w:szCs w:val="28"/>
-          <w:lang w:val="ru-RU"/>
         </w:rPr>
       </w:pPr>
     </w:p>
@@ -181,7 +166,6 @@
           <w:rFonts w:ascii="Times New Roman" w:hAnsi="Times New Roman" w:cs="Times New Roman"/>
           <w:sz w:val="28"/>
           <w:szCs w:val="28"/>
-          <w:lang w:val="ru-RU"/>
         </w:rPr>
       </w:pPr>
       <w:r>
@@ -189,7 +173,6 @@
           <w:rFonts w:ascii="Times New Roman" w:hAnsi="Times New Roman" w:cs="Times New Roman"/>
           <w:sz w:val="28"/>
           <w:szCs w:val="28"/>
-          <w:lang w:val="ru-RU"/>
         </w:rPr>
         <w:t>Кафедра экономической информатики</w:t>
       </w:r>
@@ -201,7 +184,6 @@
           <w:rFonts w:ascii="Times New Roman" w:hAnsi="Times New Roman" w:cs="Times New Roman"/>
           <w:sz w:val="28"/>
           <w:szCs w:val="28"/>
-          <w:lang w:val="ru-RU"/>
         </w:rPr>
       </w:pPr>
     </w:p>
@@ -213,7 +195,6 @@
           <w:rFonts w:ascii="Times New Roman" w:hAnsi="Times New Roman" w:cs="Times New Roman"/>
           <w:sz w:val="28"/>
           <w:szCs w:val="28"/>
-          <w:lang w:val="ru-RU"/>
         </w:rPr>
       </w:pPr>
       <w:r>
@@ -221,7 +202,6 @@
           <w:rFonts w:ascii="Times New Roman" w:hAnsi="Times New Roman" w:cs="Times New Roman"/>
           <w:sz w:val="28"/>
           <w:szCs w:val="28"/>
-          <w:lang w:val="ru-RU"/>
         </w:rPr>
         <w:t xml:space="preserve">Дисциплина: </w:t>
       </w:r>
@@ -230,7 +210,6 @@
           <w:rFonts w:ascii="Times New Roman" w:hAnsi="Times New Roman" w:cs="Times New Roman"/>
           <w:sz w:val="28"/>
           <w:szCs w:val="28"/>
-          <w:lang w:val="ru-RU"/>
         </w:rPr>
         <w:t xml:space="preserve">Современные технологии обработки </w:t>
       </w:r>
@@ -239,7 +218,6 @@
           <w:rFonts w:ascii="Times New Roman" w:hAnsi="Times New Roman" w:cs="Times New Roman"/>
           <w:sz w:val="28"/>
           <w:szCs w:val="28"/>
-          <w:lang w:val="ru-RU"/>
         </w:rPr>
         <w:t>экономической</w:t>
       </w:r>
@@ -248,7 +226,6 @@
           <w:rFonts w:ascii="Times New Roman" w:hAnsi="Times New Roman" w:cs="Times New Roman"/>
           <w:sz w:val="28"/>
           <w:szCs w:val="28"/>
-          <w:lang w:val="ru-RU"/>
         </w:rPr>
         <w:t xml:space="preserve"> информации</w:t>
       </w:r>
@@ -260,7 +237,6 @@
           <w:rFonts w:ascii="Times New Roman" w:hAnsi="Times New Roman" w:cs="Times New Roman"/>
           <w:sz w:val="28"/>
           <w:szCs w:val="28"/>
-          <w:lang w:val="ru-RU"/>
         </w:rPr>
       </w:pPr>
     </w:p>
@@ -271,7 +247,6 @@
           <w:rFonts w:ascii="Times New Roman" w:hAnsi="Times New Roman" w:cs="Times New Roman"/>
           <w:sz w:val="28"/>
           <w:szCs w:val="28"/>
-          <w:lang w:val="ru-RU"/>
         </w:rPr>
       </w:pPr>
     </w:p>
@@ -282,7 +257,6 @@
           <w:rFonts w:ascii="Times New Roman" w:hAnsi="Times New Roman" w:cs="Times New Roman"/>
           <w:sz w:val="28"/>
           <w:szCs w:val="28"/>
-          <w:lang w:val="ru-RU"/>
         </w:rPr>
       </w:pPr>
     </w:p>
@@ -293,7 +267,6 @@
           <w:rFonts w:ascii="Times New Roman" w:hAnsi="Times New Roman" w:cs="Times New Roman"/>
           <w:sz w:val="28"/>
           <w:szCs w:val="28"/>
-          <w:lang w:val="ru-RU"/>
         </w:rPr>
       </w:pPr>
     </w:p>
@@ -306,7 +279,6 @@
           <w:caps/>
           <w:sz w:val="28"/>
           <w:szCs w:val="28"/>
-          <w:lang w:val="ru-RU"/>
         </w:rPr>
       </w:pPr>
       <w:r>
@@ -315,7 +287,6 @@
           <w:caps/>
           <w:sz w:val="28"/>
           <w:szCs w:val="28"/>
-          <w:lang w:val="ru-RU"/>
         </w:rPr>
         <w:t>Пояснительная записка</w:t>
       </w:r>
@@ -328,7 +299,6 @@
           <w:rFonts w:ascii="Times New Roman" w:hAnsi="Times New Roman" w:cs="Times New Roman"/>
           <w:sz w:val="28"/>
           <w:szCs w:val="28"/>
-          <w:lang w:val="ru-RU"/>
         </w:rPr>
       </w:pPr>
       <w:r>
@@ -336,7 +306,6 @@
           <w:rFonts w:ascii="Times New Roman" w:hAnsi="Times New Roman" w:cs="Times New Roman"/>
           <w:sz w:val="28"/>
           <w:szCs w:val="28"/>
-          <w:lang w:val="ru-RU"/>
         </w:rPr>
         <w:t>к курсовому проекту</w:t>
       </w:r>
@@ -349,7 +318,6 @@
           <w:rFonts w:ascii="Times New Roman" w:hAnsi="Times New Roman" w:cs="Times New Roman"/>
           <w:sz w:val="28"/>
           <w:szCs w:val="28"/>
-          <w:lang w:val="ru-RU"/>
         </w:rPr>
       </w:pPr>
       <w:r>
@@ -357,7 +325,6 @@
           <w:rFonts w:ascii="Times New Roman" w:hAnsi="Times New Roman" w:cs="Times New Roman"/>
           <w:sz w:val="28"/>
           <w:szCs w:val="28"/>
-          <w:lang w:val="ru-RU"/>
         </w:rPr>
         <w:t>на тему</w:t>
       </w:r>
@@ -370,7 +337,6 @@
           <w:rFonts w:ascii="Times New Roman" w:hAnsi="Times New Roman" w:cs="Times New Roman"/>
           <w:sz w:val="28"/>
           <w:szCs w:val="28"/>
-          <w:lang w:val="ru-RU"/>
         </w:rPr>
       </w:pPr>
     </w:p>
@@ -383,7 +349,6 @@
           <w:b/>
           <w:sz w:val="28"/>
           <w:szCs w:val="24"/>
-          <w:lang w:val="ru-RU"/>
         </w:rPr>
       </w:pPr>
       <w:r>
@@ -392,7 +357,6 @@
           <w:b/>
           <w:sz w:val="28"/>
           <w:szCs w:val="24"/>
-          <w:lang w:val="ru-RU"/>
         </w:rPr>
         <w:t>РАЗРАБОТКА</w:t>
       </w:r>
@@ -422,7 +386,6 @@
           <w:b/>
           <w:sz w:val="28"/>
           <w:szCs w:val="24"/>
-          <w:lang w:val="ru-RU"/>
         </w:rPr>
         <w:t>СИСТЕМЫ</w:t>
       </w:r>
@@ -441,7 +404,6 @@
           <w:b/>
           <w:sz w:val="28"/>
           <w:szCs w:val="24"/>
-          <w:lang w:val="ru-RU"/>
         </w:rPr>
         <w:t>ПООДЕРЖКИ ПРОЦЕССОВ</w:t>
       </w:r>
@@ -460,7 +422,6 @@
           <w:b/>
           <w:sz w:val="28"/>
           <w:szCs w:val="24"/>
-          <w:lang w:val="ru-RU"/>
         </w:rPr>
         <w:t>СЛУЖБЫ</w:t>
       </w:r>
@@ -479,7 +440,6 @@
           <w:b/>
           <w:sz w:val="28"/>
           <w:szCs w:val="24"/>
-          <w:lang w:val="ru-RU"/>
         </w:rPr>
         <w:t>ДОСТАВКИ</w:t>
       </w:r>
@@ -498,7 +458,6 @@
           <w:b/>
           <w:sz w:val="28"/>
           <w:szCs w:val="24"/>
-          <w:lang w:val="ru-RU"/>
         </w:rPr>
         <w:t>ЕДЫ</w:t>
       </w:r>
@@ -517,7 +476,6 @@
           <w:b/>
           <w:sz w:val="28"/>
           <w:szCs w:val="24"/>
-          <w:lang w:val="ru-RU"/>
         </w:rPr>
         <w:t>КАФЕ</w:t>
       </w:r>
@@ -536,7 +494,6 @@
           <w:b/>
           <w:sz w:val="28"/>
           <w:szCs w:val="24"/>
-          <w:lang w:val="ru-RU"/>
         </w:rPr>
         <w:t>И РЕСТОРАНОВ</w:t>
       </w:r>
@@ -553,7 +510,6 @@
           <w:rFonts w:ascii="Times New Roman" w:hAnsi="Times New Roman" w:cs="Times New Roman"/>
           <w:sz w:val="28"/>
           <w:szCs w:val="28"/>
-          <w:lang w:val="ru-RU"/>
         </w:rPr>
       </w:pPr>
     </w:p>
@@ -569,7 +525,6 @@
           <w:rFonts w:ascii="Times New Roman" w:hAnsi="Times New Roman" w:cs="Times New Roman"/>
           <w:sz w:val="28"/>
           <w:szCs w:val="28"/>
-          <w:lang w:val="ru-RU"/>
         </w:rPr>
       </w:pPr>
     </w:p>
@@ -727,7 +682,14 @@
                 <w:noProof/>
                 <w:lang w:eastAsia="ru-RU"/>
               </w:rPr>
-              <w:t xml:space="preserve"> И.И.</w:t>
+              <w:t xml:space="preserve"> Т.М</w:t>
+            </w:r>
+            <w:r>
+              <w:rPr>
+                <w:noProof/>
+                <w:lang w:eastAsia="ru-RU"/>
+              </w:rPr>
+              <w:t>.</w:t>
             </w:r>
           </w:p>
         </w:tc>
@@ -920,13 +882,7 @@
             <w:t>СОДЕРЖАНИЕ</w:t>
           </w:r>
         </w:p>
-        <w:p>
-          <w:pPr>
-            <w:rPr>
-              <w:lang w:val="ru-RU"/>
-            </w:rPr>
-          </w:pPr>
-        </w:p>
+        <w:p/>
         <w:p>
           <w:pPr>
             <w:pStyle w:val="11"/>
@@ -2238,7 +2194,6 @@
               <w:rFonts w:ascii="Times New Roman" w:hAnsi="Times New Roman" w:cs="Times New Roman"/>
               <w:b/>
               <w:bCs/>
-              <w:lang w:val="ru-RU"/>
             </w:rPr>
             <w:fldChar w:fldCharType="end"/>
           </w:r>
@@ -2289,15 +2244,13 @@
           <w:rFonts w:ascii="Times New Roman" w:eastAsia="Times New Roman" w:hAnsi="Times New Roman" w:cs="Times New Roman"/>
           <w:sz w:val="28"/>
           <w:szCs w:val="28"/>
-          <w:lang w:val="ru-RU"/>
-        </w:rPr>
-      </w:pPr>
-      <w:r>
-        <w:rPr>
-          <w:rFonts w:ascii="Times New Roman" w:eastAsia="Times New Roman" w:hAnsi="Times New Roman" w:cs="Times New Roman"/>
-          <w:sz w:val="28"/>
-          <w:szCs w:val="28"/>
-          <w:lang w:val="ru-RU"/>
+        </w:rPr>
+      </w:pPr>
+      <w:r>
+        <w:rPr>
+          <w:rFonts w:ascii="Times New Roman" w:eastAsia="Times New Roman" w:hAnsi="Times New Roman" w:cs="Times New Roman"/>
+          <w:sz w:val="28"/>
+          <w:szCs w:val="28"/>
         </w:rPr>
         <w:tab/>
         <w:t xml:space="preserve">Кроме того, в повседневной жизни у людей не всегда есть время заниматься каким-то домашними заботами или отвлекаться на долгий серфинг интернета в поисках желаемых услуг. </w:t>
@@ -2312,15 +2265,13 @@
           <w:rFonts w:ascii="Times New Roman" w:eastAsia="Times New Roman" w:hAnsi="Times New Roman" w:cs="Times New Roman"/>
           <w:sz w:val="28"/>
           <w:szCs w:val="28"/>
-          <w:lang w:val="ru-RU"/>
-        </w:rPr>
-      </w:pPr>
-      <w:r>
-        <w:rPr>
-          <w:rFonts w:ascii="Times New Roman" w:eastAsia="Times New Roman" w:hAnsi="Times New Roman" w:cs="Times New Roman"/>
-          <w:sz w:val="28"/>
-          <w:szCs w:val="28"/>
-          <w:lang w:val="ru-RU"/>
+        </w:rPr>
+      </w:pPr>
+      <w:r>
+        <w:rPr>
+          <w:rFonts w:ascii="Times New Roman" w:eastAsia="Times New Roman" w:hAnsi="Times New Roman" w:cs="Times New Roman"/>
+          <w:sz w:val="28"/>
+          <w:szCs w:val="28"/>
         </w:rPr>
         <w:t>Перейдем больше к проблеме заказа и выбора еды на доставке. В наше время доставка существует практически у каждого ресторана, однако это не всегда удобно, так как для выбора еды необходимо заходить на каждый из них. Например, команда разработчиков выводит проект в релиз, у них нет времени искать поблизости з</w:t>
       </w:r>
@@ -2329,7 +2280,6 @@
           <w:rFonts w:ascii="Times New Roman" w:eastAsia="Times New Roman" w:hAnsi="Times New Roman" w:cs="Times New Roman"/>
           <w:sz w:val="28"/>
           <w:szCs w:val="28"/>
-          <w:lang w:val="ru-RU"/>
         </w:rPr>
         <w:t xml:space="preserve">аведения с едой, а тем более каждый хочет что-то свое: кто-то предпочтёт армянскую кухню, кто-то мексиканскую. При большом количестве людей уйдет очень много времени на формирование заказов. Кроме того, каждая доставка в таком случае привезет заказ в разное время. Это сразу создает идею: а нельзя ли создать некий сервис, который объединит в себе все доставки? </w:t>
       </w:r>
@@ -2343,15 +2293,13 @@
           <w:rFonts w:ascii="Times New Roman" w:eastAsia="Times New Roman" w:hAnsi="Times New Roman" w:cs="Times New Roman"/>
           <w:sz w:val="28"/>
           <w:szCs w:val="28"/>
-          <w:lang w:val="ru-RU"/>
-        </w:rPr>
-      </w:pPr>
-      <w:r>
-        <w:rPr>
-          <w:rFonts w:ascii="Times New Roman" w:eastAsia="Times New Roman" w:hAnsi="Times New Roman" w:cs="Times New Roman"/>
-          <w:sz w:val="28"/>
-          <w:szCs w:val="28"/>
-          <w:lang w:val="ru-RU"/>
+        </w:rPr>
+      </w:pPr>
+      <w:r>
+        <w:rPr>
+          <w:rFonts w:ascii="Times New Roman" w:eastAsia="Times New Roman" w:hAnsi="Times New Roman" w:cs="Times New Roman"/>
+          <w:sz w:val="28"/>
+          <w:szCs w:val="28"/>
         </w:rPr>
         <w:t xml:space="preserve">Однако не стоит рассматривать подобный сервис в качестве удобства только для клиентов, он также имеет множество преимуществ для самих кафе и ресторанов. Во-первых, подобные сервисы предоставляют свою команду доставки, таким образом, ресторану нет необходимости </w:t>
       </w:r>
@@ -2360,7 +2308,6 @@
           <w:rFonts w:ascii="Times New Roman" w:eastAsia="Times New Roman" w:hAnsi="Times New Roman" w:cs="Times New Roman"/>
           <w:sz w:val="28"/>
           <w:szCs w:val="28"/>
-          <w:lang w:val="ru-RU"/>
         </w:rPr>
         <w:t xml:space="preserve">содержать отдельный штат сотрудников и покупать автомобили. Во-вторых, это реклама: человек не всегда знает, чего точно он хочет, когда заходит на сервис доставки, он начинает просматривать различные категории, просматривает меню ресторанов, в процессе этого он может открыть для себя множество новых заведений. </w:t>
       </w:r>
@@ -2373,15 +2320,13 @@
           <w:rFonts w:ascii="Times New Roman" w:eastAsia="Times New Roman" w:hAnsi="Times New Roman" w:cs="Times New Roman"/>
           <w:sz w:val="28"/>
           <w:szCs w:val="28"/>
-          <w:lang w:val="ru-RU"/>
-        </w:rPr>
-      </w:pPr>
-      <w:r>
-        <w:rPr>
-          <w:rFonts w:ascii="Times New Roman" w:eastAsia="Times New Roman" w:hAnsi="Times New Roman" w:cs="Times New Roman"/>
-          <w:sz w:val="28"/>
-          <w:szCs w:val="28"/>
-          <w:lang w:val="ru-RU"/>
+        </w:rPr>
+      </w:pPr>
+      <w:r>
+        <w:rPr>
+          <w:rFonts w:ascii="Times New Roman" w:eastAsia="Times New Roman" w:hAnsi="Times New Roman" w:cs="Times New Roman"/>
+          <w:sz w:val="28"/>
+          <w:szCs w:val="28"/>
         </w:rPr>
         <w:tab/>
         <w:t xml:space="preserve">Таким образом, целью данного проекта является </w:t>
@@ -2391,7 +2336,6 @@
           <w:rFonts w:ascii="Times New Roman" w:eastAsia="Times New Roman" w:hAnsi="Times New Roman" w:cs="Times New Roman"/>
           <w:sz w:val="28"/>
           <w:szCs w:val="28"/>
-          <w:lang w:val="ru-RU"/>
         </w:rPr>
         <w:t xml:space="preserve">автоматизация работы </w:t>
       </w:r>
@@ -2404,15 +2348,13 @@
           <w:rFonts w:ascii="Times New Roman" w:eastAsia="Times New Roman" w:hAnsi="Times New Roman" w:cs="Times New Roman"/>
           <w:sz w:val="28"/>
           <w:szCs w:val="28"/>
-          <w:lang w:val="ru-RU"/>
-        </w:rPr>
-      </w:pPr>
-      <w:r>
-        <w:rPr>
-          <w:rFonts w:ascii="Times New Roman" w:eastAsia="Times New Roman" w:hAnsi="Times New Roman" w:cs="Times New Roman"/>
-          <w:sz w:val="28"/>
-          <w:szCs w:val="28"/>
-          <w:lang w:val="ru-RU"/>
+        </w:rPr>
+      </w:pPr>
+      <w:r>
+        <w:rPr>
+          <w:rFonts w:ascii="Times New Roman" w:eastAsia="Times New Roman" w:hAnsi="Times New Roman" w:cs="Times New Roman"/>
+          <w:sz w:val="28"/>
+          <w:szCs w:val="28"/>
         </w:rPr>
         <w:t xml:space="preserve">системы доставки еды и ресторанов </w:t>
       </w:r>
@@ -2421,7 +2363,6 @@
           <w:rFonts w:ascii="Times New Roman" w:eastAsia="Times New Roman" w:hAnsi="Times New Roman" w:cs="Times New Roman"/>
           <w:sz w:val="28"/>
           <w:szCs w:val="28"/>
-          <w:lang w:val="ru-RU"/>
         </w:rPr>
         <w:t>путем решения</w:t>
       </w:r>
@@ -2430,7 +2371,6 @@
           <w:rFonts w:ascii="Times New Roman" w:eastAsia="Times New Roman" w:hAnsi="Times New Roman" w:cs="Times New Roman"/>
           <w:sz w:val="28"/>
           <w:szCs w:val="28"/>
-          <w:lang w:val="ru-RU"/>
         </w:rPr>
         <w:t xml:space="preserve"> следующих задач:</w:t>
       </w:r>
@@ -2443,15 +2383,13 @@
           <w:rFonts w:ascii="Times New Roman" w:eastAsia="Times New Roman" w:hAnsi="Times New Roman" w:cs="Times New Roman"/>
           <w:sz w:val="28"/>
           <w:szCs w:val="28"/>
-          <w:lang w:val="ru-RU"/>
-        </w:rPr>
-      </w:pPr>
-      <w:r>
-        <w:rPr>
-          <w:rFonts w:ascii="Times New Roman" w:eastAsia="Times New Roman" w:hAnsi="Times New Roman" w:cs="Times New Roman"/>
-          <w:sz w:val="28"/>
-          <w:szCs w:val="28"/>
-          <w:lang w:val="ru-RU"/>
+        </w:rPr>
+      </w:pPr>
+      <w:r>
+        <w:rPr>
+          <w:rFonts w:ascii="Times New Roman" w:eastAsia="Times New Roman" w:hAnsi="Times New Roman" w:cs="Times New Roman"/>
+          <w:sz w:val="28"/>
+          <w:szCs w:val="28"/>
         </w:rPr>
         <w:tab/>
         <w:t xml:space="preserve">–   исследование принципов работы </w:t>
@@ -2461,7 +2399,6 @@
           <w:rFonts w:ascii="Times New Roman" w:eastAsia="Times New Roman" w:hAnsi="Times New Roman" w:cs="Times New Roman"/>
           <w:sz w:val="28"/>
           <w:szCs w:val="28"/>
-          <w:lang w:val="ru-RU"/>
         </w:rPr>
         <w:t>доставки</w:t>
       </w:r>
@@ -2470,7 +2407,6 @@
           <w:rFonts w:ascii="Times New Roman" w:eastAsia="Times New Roman" w:hAnsi="Times New Roman" w:cs="Times New Roman"/>
           <w:sz w:val="28"/>
           <w:szCs w:val="28"/>
-          <w:lang w:val="ru-RU"/>
         </w:rPr>
         <w:t>;</w:t>
       </w:r>
@@ -2483,15 +2419,13 @@
           <w:rFonts w:ascii="Times New Roman" w:eastAsia="Times New Roman" w:hAnsi="Times New Roman" w:cs="Times New Roman"/>
           <w:sz w:val="28"/>
           <w:szCs w:val="28"/>
-          <w:lang w:val="ru-RU"/>
-        </w:rPr>
-      </w:pPr>
-      <w:r>
-        <w:rPr>
-          <w:rFonts w:ascii="Times New Roman" w:eastAsia="Times New Roman" w:hAnsi="Times New Roman" w:cs="Times New Roman"/>
-          <w:sz w:val="28"/>
-          <w:szCs w:val="28"/>
-          <w:lang w:val="ru-RU"/>
+        </w:rPr>
+      </w:pPr>
+      <w:r>
+        <w:rPr>
+          <w:rFonts w:ascii="Times New Roman" w:eastAsia="Times New Roman" w:hAnsi="Times New Roman" w:cs="Times New Roman"/>
+          <w:sz w:val="28"/>
+          <w:szCs w:val="28"/>
         </w:rPr>
         <w:tab/>
       </w:r>
@@ -2500,7 +2434,6 @@
           <w:rFonts w:ascii="Times New Roman" w:eastAsia="Times New Roman" w:hAnsi="Times New Roman" w:cs="Times New Roman"/>
           <w:sz w:val="28"/>
           <w:szCs w:val="28"/>
-          <w:lang w:val="ru-RU"/>
         </w:rPr>
         <w:t xml:space="preserve">–  </w:t>
       </w:r>
@@ -2509,7 +2442,6 @@
           <w:rFonts w:ascii="Times New Roman" w:eastAsia="Times New Roman" w:hAnsi="Times New Roman" w:cs="Times New Roman"/>
           <w:sz w:val="28"/>
           <w:szCs w:val="28"/>
-          <w:lang w:val="ru-RU"/>
         </w:rPr>
         <w:t xml:space="preserve"> изучение существующих аналогов систем доставки</w:t>
       </w:r>
@@ -2518,7 +2450,6 @@
           <w:rFonts w:ascii="Times New Roman" w:eastAsia="Times New Roman" w:hAnsi="Times New Roman" w:cs="Times New Roman"/>
           <w:sz w:val="28"/>
           <w:szCs w:val="28"/>
-          <w:lang w:val="ru-RU"/>
         </w:rPr>
         <w:t>;</w:t>
       </w:r>
@@ -2531,15 +2462,13 @@
           <w:rFonts w:ascii="Times New Roman" w:eastAsia="Times New Roman" w:hAnsi="Times New Roman" w:cs="Times New Roman"/>
           <w:sz w:val="28"/>
           <w:szCs w:val="28"/>
-          <w:lang w:val="ru-RU"/>
-        </w:rPr>
-      </w:pPr>
-      <w:r>
-        <w:rPr>
-          <w:rFonts w:ascii="Times New Roman" w:eastAsia="Times New Roman" w:hAnsi="Times New Roman" w:cs="Times New Roman"/>
-          <w:sz w:val="28"/>
-          <w:szCs w:val="28"/>
-          <w:lang w:val="ru-RU"/>
+        </w:rPr>
+      </w:pPr>
+      <w:r>
+        <w:rPr>
+          <w:rFonts w:ascii="Times New Roman" w:eastAsia="Times New Roman" w:hAnsi="Times New Roman" w:cs="Times New Roman"/>
+          <w:sz w:val="28"/>
+          <w:szCs w:val="28"/>
         </w:rPr>
         <w:tab/>
         <w:t xml:space="preserve">– разработка программного средства, которое будет обеспечивать наиболее эффективную работу </w:t>
@@ -2549,7 +2478,6 @@
           <w:rFonts w:ascii="Times New Roman" w:eastAsia="Times New Roman" w:hAnsi="Times New Roman" w:cs="Times New Roman"/>
           <w:sz w:val="28"/>
           <w:szCs w:val="28"/>
-          <w:lang w:val="ru-RU"/>
         </w:rPr>
         <w:t>доставки</w:t>
       </w:r>
@@ -2558,7 +2486,6 @@
           <w:rFonts w:ascii="Times New Roman" w:eastAsia="Times New Roman" w:hAnsi="Times New Roman" w:cs="Times New Roman"/>
           <w:sz w:val="28"/>
           <w:szCs w:val="28"/>
-          <w:lang w:val="ru-RU"/>
         </w:rPr>
         <w:t>;</w:t>
       </w:r>
@@ -2571,19 +2498,18 @@
           <w:rFonts w:ascii="Times New Roman" w:eastAsia="Times New Roman" w:hAnsi="Times New Roman" w:cs="Times New Roman"/>
           <w:sz w:val="28"/>
           <w:szCs w:val="28"/>
-          <w:lang w:val="ru-RU"/>
-        </w:rPr>
-      </w:pPr>
-      <w:r>
-        <w:rPr>
-          <w:rFonts w:ascii="Times New Roman" w:eastAsia="Times New Roman" w:hAnsi="Times New Roman" w:cs="Times New Roman"/>
-          <w:sz w:val="28"/>
-          <w:szCs w:val="28"/>
-          <w:lang w:val="ru-RU"/>
+        </w:rPr>
+      </w:pPr>
+      <w:r>
+        <w:rPr>
+          <w:rFonts w:ascii="Times New Roman" w:eastAsia="Times New Roman" w:hAnsi="Times New Roman" w:cs="Times New Roman"/>
+          <w:sz w:val="28"/>
+          <w:szCs w:val="28"/>
         </w:rPr>
         <w:tab/>
         <w:t xml:space="preserve">–   разработка </w:t>
       </w:r>
+      <w:proofErr w:type="spellStart"/>
       <w:r>
         <w:rPr>
           <w:rFonts w:ascii="Times New Roman" w:eastAsia="Times New Roman" w:hAnsi="Times New Roman" w:cs="Times New Roman"/>
@@ -2592,12 +2518,12 @@
         </w:rPr>
         <w:t>uml</w:t>
       </w:r>
-      <w:r>
-        <w:rPr>
-          <w:rFonts w:ascii="Times New Roman" w:eastAsia="Times New Roman" w:hAnsi="Times New Roman" w:cs="Times New Roman"/>
-          <w:sz w:val="28"/>
-          <w:szCs w:val="28"/>
-          <w:lang w:val="ru-RU"/>
+      <w:proofErr w:type="spellEnd"/>
+      <w:r>
+        <w:rPr>
+          <w:rFonts w:ascii="Times New Roman" w:eastAsia="Times New Roman" w:hAnsi="Times New Roman" w:cs="Times New Roman"/>
+          <w:sz w:val="28"/>
+          <w:szCs w:val="28"/>
         </w:rPr>
         <w:t>-диаграмм и блок-схем программы;</w:t>
       </w:r>
@@ -2610,15 +2536,13 @@
           <w:rFonts w:ascii="Times New Roman" w:eastAsia="Times New Roman" w:hAnsi="Times New Roman" w:cs="Times New Roman"/>
           <w:sz w:val="28"/>
           <w:szCs w:val="28"/>
-          <w:lang w:val="ru-RU"/>
-        </w:rPr>
-      </w:pPr>
-      <w:r>
-        <w:rPr>
-          <w:rFonts w:ascii="Times New Roman" w:eastAsia="Times New Roman" w:hAnsi="Times New Roman" w:cs="Times New Roman"/>
-          <w:sz w:val="28"/>
-          <w:szCs w:val="28"/>
-          <w:lang w:val="ru-RU"/>
+        </w:rPr>
+      </w:pPr>
+      <w:r>
+        <w:rPr>
+          <w:rFonts w:ascii="Times New Roman" w:eastAsia="Times New Roman" w:hAnsi="Times New Roman" w:cs="Times New Roman"/>
+          <w:sz w:val="28"/>
+          <w:szCs w:val="28"/>
         </w:rPr>
         <w:tab/>
         <w:t>–   описание результатов тестирование программного средства;</w:t>
@@ -2634,15 +2558,13 @@
           <w:rFonts w:ascii="Times New Roman" w:eastAsia="Times New Roman" w:hAnsi="Times New Roman" w:cs="Times New Roman"/>
           <w:sz w:val="28"/>
           <w:szCs w:val="28"/>
-          <w:lang w:val="ru-RU"/>
-        </w:rPr>
-      </w:pPr>
-      <w:r>
-        <w:rPr>
-          <w:rFonts w:ascii="Times New Roman" w:eastAsia="Times New Roman" w:hAnsi="Times New Roman" w:cs="Times New Roman"/>
-          <w:sz w:val="28"/>
-          <w:szCs w:val="28"/>
-          <w:lang w:val="ru-RU"/>
+        </w:rPr>
+      </w:pPr>
+      <w:r>
+        <w:rPr>
+          <w:rFonts w:ascii="Times New Roman" w:eastAsia="Times New Roman" w:hAnsi="Times New Roman" w:cs="Times New Roman"/>
+          <w:sz w:val="28"/>
+          <w:szCs w:val="28"/>
         </w:rPr>
         <w:t xml:space="preserve">В приложении предусмотрено </w:t>
       </w:r>
@@ -2651,7 +2573,6 @@
           <w:rFonts w:ascii="Times New Roman" w:eastAsia="Times New Roman" w:hAnsi="Times New Roman" w:cs="Times New Roman"/>
           <w:sz w:val="28"/>
           <w:szCs w:val="28"/>
-          <w:lang w:val="ru-RU"/>
         </w:rPr>
         <w:t>роли клиента и администратора</w:t>
       </w:r>
@@ -2660,7 +2581,6 @@
           <w:rFonts w:ascii="Times New Roman" w:eastAsia="Times New Roman" w:hAnsi="Times New Roman" w:cs="Times New Roman"/>
           <w:sz w:val="28"/>
           <w:szCs w:val="28"/>
-          <w:lang w:val="ru-RU"/>
         </w:rPr>
         <w:t xml:space="preserve">: </w:t>
       </w:r>
@@ -2674,15 +2594,13 @@
           <w:color w:val="FF0000"/>
           <w:sz w:val="28"/>
           <w:szCs w:val="28"/>
-          <w:lang w:val="ru-RU"/>
-        </w:rPr>
-      </w:pPr>
-      <w:r>
-        <w:rPr>
-          <w:rFonts w:ascii="Times New Roman" w:eastAsia="Times New Roman" w:hAnsi="Times New Roman" w:cs="Times New Roman"/>
-          <w:sz w:val="28"/>
-          <w:szCs w:val="28"/>
-          <w:lang w:val="ru-RU"/>
+        </w:rPr>
+      </w:pPr>
+      <w:r>
+        <w:rPr>
+          <w:rFonts w:ascii="Times New Roman" w:eastAsia="Times New Roman" w:hAnsi="Times New Roman" w:cs="Times New Roman"/>
+          <w:sz w:val="28"/>
+          <w:szCs w:val="28"/>
         </w:rPr>
         <w:lastRenderedPageBreak/>
         <w:tab/>
@@ -2693,7 +2611,6 @@
           <w:rFonts w:ascii="Times New Roman" w:eastAsia="Times New Roman" w:hAnsi="Times New Roman" w:cs="Times New Roman"/>
           <w:sz w:val="28"/>
           <w:szCs w:val="28"/>
-          <w:lang w:val="ru-RU"/>
         </w:rPr>
         <w:t>определяет права пользователей, добавляет и редактирует новые категории, редактирует страницы меню заведений, редактирует зоны доставок</w:t>
       </w:r>
@@ -2702,7 +2619,6 @@
           <w:rFonts w:ascii="Times New Roman" w:eastAsia="Times New Roman" w:hAnsi="Times New Roman" w:cs="Times New Roman"/>
           <w:sz w:val="28"/>
           <w:szCs w:val="28"/>
-          <w:lang w:val="ru-RU"/>
         </w:rPr>
         <w:t>;</w:t>
       </w:r>
@@ -2715,15 +2631,13 @@
           <w:rFonts w:ascii="Times New Roman" w:eastAsia="Times New Roman" w:hAnsi="Times New Roman" w:cs="Times New Roman"/>
           <w:sz w:val="28"/>
           <w:szCs w:val="28"/>
-          <w:lang w:val="ru-RU"/>
-        </w:rPr>
-      </w:pPr>
-      <w:r>
-        <w:rPr>
-          <w:rFonts w:ascii="Times New Roman" w:eastAsia="Times New Roman" w:hAnsi="Times New Roman" w:cs="Times New Roman"/>
-          <w:sz w:val="28"/>
-          <w:szCs w:val="28"/>
-          <w:lang w:val="ru-RU"/>
+        </w:rPr>
+      </w:pPr>
+      <w:r>
+        <w:rPr>
+          <w:rFonts w:ascii="Times New Roman" w:eastAsia="Times New Roman" w:hAnsi="Times New Roman" w:cs="Times New Roman"/>
+          <w:sz w:val="28"/>
+          <w:szCs w:val="28"/>
         </w:rPr>
         <w:tab/>
         <w:t xml:space="preserve">–   </w:t>
@@ -2733,7 +2647,6 @@
           <w:rFonts w:ascii="Times New Roman" w:eastAsia="Times New Roman" w:hAnsi="Times New Roman" w:cs="Times New Roman"/>
           <w:sz w:val="28"/>
           <w:szCs w:val="28"/>
-          <w:lang w:val="ru-RU"/>
         </w:rPr>
         <w:t>пользователь</w:t>
       </w:r>
@@ -2742,7 +2655,6 @@
           <w:rFonts w:ascii="Times New Roman" w:eastAsia="Times New Roman" w:hAnsi="Times New Roman" w:cs="Times New Roman"/>
           <w:sz w:val="28"/>
           <w:szCs w:val="28"/>
-          <w:lang w:val="ru-RU"/>
         </w:rPr>
         <w:t xml:space="preserve">: </w:t>
       </w:r>
@@ -2751,7 +2663,6 @@
           <w:rFonts w:ascii="Times New Roman" w:eastAsia="Times New Roman" w:hAnsi="Times New Roman" w:cs="Times New Roman"/>
           <w:sz w:val="28"/>
           <w:szCs w:val="28"/>
-          <w:lang w:val="ru-RU"/>
         </w:rPr>
         <w:t>просматривает доступные категории кухонь: азиатская, американская, армянская и т.д., просматривает меню заведений, добавляет заказы в корзину, способен осуществлять различные фильтрации заведений: по популярности, по районам, по ценовой категории и т.д., осуществляет заказ, оставляет отзывы и оценки заведениям.</w:t>
       </w:r>
@@ -2762,13 +2673,9 @@
         <w:rPr>
           <w:rFonts w:ascii="Times New Roman" w:hAnsi="Times New Roman"/>
           <w:sz w:val="28"/>
-          <w:lang w:val="ru-RU"/>
-        </w:rPr>
-      </w:pPr>
-      <w:r>
-        <w:rPr>
-          <w:lang w:val="ru-RU"/>
-        </w:rPr>
+        </w:rPr>
+      </w:pPr>
+      <w:r>
         <w:br w:type="page"/>
       </w:r>
     </w:p>
@@ -2837,21 +2744,25 @@
       <w:r>
         <w:t xml:space="preserve">, </w:t>
       </w:r>
+      <w:proofErr w:type="spellStart"/>
       <w:r>
         <w:rPr>
           <w:lang w:val="en-US"/>
         </w:rPr>
         <w:t>Skyscanner</w:t>
       </w:r>
+      <w:proofErr w:type="spellEnd"/>
       <w:r>
         <w:t>.</w:t>
       </w:r>
+      <w:proofErr w:type="spellStart"/>
       <w:r>
         <w:rPr>
           <w:lang w:val="en-US"/>
         </w:rPr>
         <w:t>ru</w:t>
       </w:r>
+      <w:proofErr w:type="spellEnd"/>
       <w:r>
         <w:t xml:space="preserve"> и др.</w:t>
       </w:r>
@@ -2909,7 +2820,7 @@
       <w:r>
         <w:rPr>
           <w:noProof/>
-          <w:lang/>
+          <w:lang w:eastAsia="ru-RU"/>
         </w:rPr>
         <w:lastRenderedPageBreak/>
         <w:drawing>
@@ -3019,7 +2930,7 @@
       <w:r>
         <w:rPr>
           <w:noProof/>
-          <w:lang/>
+          <w:lang w:eastAsia="ru-RU"/>
         </w:rPr>
         <mc:AlternateContent>
           <mc:Choice Requires="wps">
@@ -3074,14 +2985,8 @@
                           <w:p>
                             <w:pPr>
                               <w:jc w:val="center"/>
-                              <w:rPr>
-                                <w:lang w:val="ru-RU"/>
-                              </w:rPr>
                             </w:pPr>
                             <w:r>
-                              <w:rPr>
-                                <w:lang w:val="ru-RU"/>
-                              </w:rPr>
                               <w:t>Никогда</w:t>
                             </w:r>
                           </w:p>
@@ -3134,7 +3039,7 @@
       <w:r>
         <w:rPr>
           <w:noProof/>
-          <w:lang/>
+          <w:lang w:eastAsia="ru-RU"/>
         </w:rPr>
         <mc:AlternateContent>
           <mc:Choice Requires="wps">
@@ -3189,14 +3094,8 @@
                           <w:p>
                             <w:pPr>
                               <w:jc w:val="center"/>
-                              <w:rPr>
-                                <w:lang w:val="ru-RU"/>
-                              </w:rPr>
                             </w:pPr>
                             <w:r>
-                              <w:rPr>
-                                <w:lang w:val="ru-RU"/>
-                              </w:rPr>
                               <w:t xml:space="preserve">   Реже раза в месяц</w:t>
                             </w:r>
                           </w:p>
@@ -3250,7 +3149,7 @@
       <w:r>
         <w:rPr>
           <w:noProof/>
-          <w:lang/>
+          <w:lang w:eastAsia="ru-RU"/>
         </w:rPr>
         <mc:AlternateContent>
           <mc:Choice Requires="wps">
@@ -3305,14 +3204,8 @@
                           <w:p>
                             <w:pPr>
                               <w:jc w:val="center"/>
-                              <w:rPr>
-                                <w:lang w:val="ru-RU"/>
-                              </w:rPr>
                             </w:pPr>
                             <w:r>
-                              <w:rPr>
-                                <w:lang w:val="ru-RU"/>
-                              </w:rPr>
                               <w:t>Раз в месяц</w:t>
                             </w:r>
                           </w:p>
@@ -3365,7 +3258,7 @@
       <w:r>
         <w:rPr>
           <w:noProof/>
-          <w:lang/>
+          <w:lang w:eastAsia="ru-RU"/>
         </w:rPr>
         <mc:AlternateContent>
           <mc:Choice Requires="wps">
@@ -3420,14 +3313,8 @@
                           <w:p>
                             <w:pPr>
                               <w:jc w:val="center"/>
-                              <w:rPr>
-                                <w:lang w:val="ru-RU"/>
-                              </w:rPr>
                             </w:pPr>
                             <w:r>
-                              <w:rPr>
-                                <w:lang w:val="ru-RU"/>
-                              </w:rPr>
                               <w:t>Каждую вторую неделю</w:t>
                             </w:r>
                           </w:p>
@@ -3480,7 +3367,7 @@
       <w:r>
         <w:rPr>
           <w:noProof/>
-          <w:lang/>
+          <w:lang w:eastAsia="ru-RU"/>
         </w:rPr>
         <mc:AlternateContent>
           <mc:Choice Requires="wps">
@@ -3535,14 +3422,8 @@
                           <w:p>
                             <w:pPr>
                               <w:jc w:val="center"/>
-                              <w:rPr>
-                                <w:lang w:val="ru-RU"/>
-                              </w:rPr>
                             </w:pPr>
                             <w:r>
-                              <w:rPr>
-                                <w:lang w:val="ru-RU"/>
-                              </w:rPr>
                               <w:t>Один раз в неделю</w:t>
                             </w:r>
                           </w:p>
@@ -3595,7 +3476,7 @@
       <w:r>
         <w:rPr>
           <w:noProof/>
-          <w:lang/>
+          <w:lang w:eastAsia="ru-RU"/>
         </w:rPr>
         <mc:AlternateContent>
           <mc:Choice Requires="wps">
@@ -3650,14 +3531,8 @@
                           <w:p>
                             <w:pPr>
                               <w:jc w:val="center"/>
-                              <w:rPr>
-                                <w:lang w:val="ru-RU"/>
-                              </w:rPr>
                             </w:pPr>
                             <w:r>
-                              <w:rPr>
-                                <w:lang w:val="ru-RU"/>
-                              </w:rPr>
                               <w:t>2-3 раза в неделю</w:t>
                             </w:r>
                           </w:p>
@@ -3710,7 +3585,7 @@
       <w:r>
         <w:rPr>
           <w:noProof/>
-          <w:lang/>
+          <w:lang w:eastAsia="ru-RU"/>
         </w:rPr>
         <mc:AlternateContent>
           <mc:Choice Requires="wps">
@@ -3765,14 +3640,8 @@
                           <w:p>
                             <w:pPr>
                               <w:jc w:val="center"/>
-                              <w:rPr>
-                                <w:lang w:val="ru-RU"/>
-                              </w:rPr>
                             </w:pPr>
                             <w:r>
-                              <w:rPr>
-                                <w:lang w:val="ru-RU"/>
-                              </w:rPr>
                               <w:t>4-5 раз в неделю</w:t>
                             </w:r>
                           </w:p>
@@ -3825,7 +3694,7 @@
       <w:r>
         <w:rPr>
           <w:noProof/>
-          <w:lang/>
+          <w:lang w:eastAsia="ru-RU"/>
         </w:rPr>
         <mc:AlternateContent>
           <mc:Choice Requires="wps">
@@ -3880,14 +3749,8 @@
                           <w:p>
                             <w:pPr>
                               <w:jc w:val="center"/>
-                              <w:rPr>
-                                <w:lang w:val="ru-RU"/>
-                              </w:rPr>
                             </w:pPr>
                             <w:r>
-                              <w:rPr>
-                                <w:lang w:val="ru-RU"/>
-                              </w:rPr>
                               <w:t>Ежедневно</w:t>
                             </w:r>
                           </w:p>
@@ -3940,7 +3803,7 @@
       <w:r>
         <w:rPr>
           <w:noProof/>
-          <w:lang/>
+          <w:lang w:eastAsia="ru-RU"/>
         </w:rPr>
         <w:drawing>
           <wp:inline distT="0" distB="0" distL="0" distR="0">
@@ -4014,13 +3877,7 @@
         <w:ind w:firstLine="720"/>
       </w:pPr>
       <w:r>
-        <w:t xml:space="preserve">1 </w:t>
-      </w:r>
-      <w:r>
-        <w:t>После размещения заказа, клиент получает информации о заказе со временем отправки еды и</w:t>
-      </w:r>
-      <w:r>
-        <w:t>з ресторана и временем доставки.</w:t>
+        <w:t>1 После размещения заказа, клиент получает информации о заказе со временем отправки еды из ресторана и временем доставки.</w:t>
       </w:r>
     </w:p>
     <w:p>
@@ -4029,13 +3886,7 @@
         <w:ind w:firstLine="720"/>
       </w:pPr>
       <w:r>
-        <w:t xml:space="preserve">2 </w:t>
-      </w:r>
-      <w:r>
-        <w:t>Подтверждени</w:t>
-      </w:r>
-      <w:r>
-        <w:t>е о получении заказа рестораном.</w:t>
+        <w:t>2 Подтверждение о получении заказа рестораном.</w:t>
       </w:r>
     </w:p>
     <w:p>
@@ -4053,13 +3904,7 @@
         <w:ind w:firstLine="720"/>
       </w:pPr>
       <w:r>
-        <w:t xml:space="preserve">4 </w:t>
-      </w:r>
-      <w:r>
-        <w:t>Автоматические уведомления о том</w:t>
-      </w:r>
-      <w:r>
-        <w:t>, что заказ выехал из ресторана.</w:t>
+        <w:t>4 Автоматические уведомления о том, что заказ выехал из ресторана.</w:t>
       </w:r>
     </w:p>
     <w:p>
@@ -4113,16 +3958,24 @@
         <w:pStyle w:val="a6"/>
       </w:pPr>
       <w:r>
-        <w:rPr>
-          <w:lang/>
-        </w:rPr>
         <w:tab/>
-      </w:r>
-      <w:r>
-        <w:t xml:space="preserve">2 Геолокация. </w:t>
-      </w:r>
-      <w:r>
-        <w:t>Как правило, многие приложения для доставки продуктов доступны только в определенных городах или регионах, поэтому они просят пользователей ввести свой почтовый индекс или нажать кнопку «Найти меня». Кроме того, в некоторых приложениях используется геолокация, чтобы обеспечить разницу в меню для разных областей и рассчитать время транспортировки и плату.</w:t>
+        <w:t xml:space="preserve">2 </w:t>
+      </w:r>
+      <w:proofErr w:type="spellStart"/>
+      <w:r>
+        <w:t>Геолокация</w:t>
+      </w:r>
+      <w:proofErr w:type="spellEnd"/>
+      <w:r>
+        <w:t xml:space="preserve">. Как правило, многие приложения для доставки продуктов доступны только в определенных городах или регионах, поэтому они просят пользователей ввести свой почтовый индекс или нажать кнопку «Найти меня». Кроме того, в некоторых приложениях используется </w:t>
+      </w:r>
+      <w:proofErr w:type="spellStart"/>
+      <w:r>
+        <w:t>геолокация</w:t>
+      </w:r>
+      <w:proofErr w:type="spellEnd"/>
+      <w:r>
+        <w:t>, чтобы обеспечить разницу в меню для разных областей и рассчитать время транспортировки и плату.</w:t>
       </w:r>
     </w:p>
     <w:p>
@@ -4140,7 +3993,31 @@
         <w:t xml:space="preserve">. </w:t>
       </w:r>
       <w:r>
-        <w:t>Сегодняшний рынок предлагает различные платежные системы, специально предназначенные для продажи товаров, таких как PayPal, BrainTree, Stripe и многие другие. Каждый из них имеет свои собственные настройки, поэтому, прежде чем выбирать один, лучше связаться с их представителями.</w:t>
+        <w:t xml:space="preserve">Сегодняшний рынок предлагает различные платежные системы, специально предназначенные для продажи товаров, таких как </w:t>
+      </w:r>
+      <w:proofErr w:type="spellStart"/>
+      <w:r>
+        <w:t>PayPal</w:t>
+      </w:r>
+      <w:proofErr w:type="spellEnd"/>
+      <w:r>
+        <w:t xml:space="preserve">, </w:t>
+      </w:r>
+      <w:proofErr w:type="spellStart"/>
+      <w:r>
+        <w:t>BrainTree</w:t>
+      </w:r>
+      <w:proofErr w:type="spellEnd"/>
+      <w:r>
+        <w:t xml:space="preserve">, </w:t>
+      </w:r>
+      <w:proofErr w:type="spellStart"/>
+      <w:r>
+        <w:t>Stripe</w:t>
+      </w:r>
+      <w:proofErr w:type="spellEnd"/>
+      <w:r>
+        <w:t xml:space="preserve"> и многие другие. Каждый из них имеет свои собственные настройки, поэтому, прежде чем выбирать один, лучше связаться с их представителями.</w:t>
       </w:r>
       <w:r>
         <w:t xml:space="preserve"> Это принесет удобство как клиенту, так и сотруднику, занимающемуся бухгалтерией заведения.</w:t>
@@ -4151,9 +4028,6 @@
         <w:pStyle w:val="a6"/>
       </w:pPr>
       <w:r>
-        <w:rPr>
-          <w:lang/>
-        </w:rPr>
         <w:tab/>
       </w:r>
       <w:r>
@@ -4190,10 +4064,7 @@
       </w:pPr>
       <w:r>
         <w:tab/>
-        <w:t xml:space="preserve">5 Запланированная доставка. </w:t>
-      </w:r>
-      <w:r>
-        <w:t>Планирование доставки особенно удобно для доставки продуктов, когда люди могут заказать вперед и установить точное время, когда их товары должны быть доставлены. Преимущества заключаются в следующем:</w:t>
+        <w:t>5 Запланированная доставка. Планирование доставки особенно удобно для доставки продуктов, когда люди могут заказать вперед и установить точное время, когда их товары должны быть доставлены. Преимущества заключаются в следующем:</w:t>
       </w:r>
     </w:p>
     <w:p>
@@ -4201,13 +4072,7 @@
         <w:pStyle w:val="a6"/>
       </w:pPr>
       <w:r>
-        <w:t xml:space="preserve">- Во-первых, вам не нужно ждать </w:t>
-      </w:r>
-      <w:r>
-        <w:t>своей еды, она придет</w:t>
-      </w:r>
-      <w:r>
-        <w:t xml:space="preserve"> именно тогда, когда вам это нужно.</w:t>
+        <w:t>- Во-первых, вам не нужно ждать своей еды, она придет именно тогда, когда вам это нужно.</w:t>
       </w:r>
     </w:p>
     <w:p>
@@ -4215,10 +4080,7 @@
         <w:pStyle w:val="a6"/>
       </w:pPr>
       <w:r>
-        <w:t xml:space="preserve">- Во-вторых, </w:t>
-      </w:r>
-      <w:r>
-        <w:t xml:space="preserve">это особенно удобно во время праздников, когда службы доставки перегружены количеством заказов. </w:t>
+        <w:t xml:space="preserve">- Во-вторых, это особенно удобно во время праздников, когда службы доставки перегружены количеством заказов. </w:t>
       </w:r>
     </w:p>
     <w:p>
@@ -4226,37 +4088,13 @@
         <w:pStyle w:val="a6"/>
       </w:pPr>
       <w:r>
-        <w:rPr>
-          <w:lang w:val="en-US"/>
-        </w:rPr>
         <w:tab/>
       </w:r>
       <w:r>
         <w:t>6 Программы лояльности.</w:t>
       </w:r>
       <w:r>
-        <w:t xml:space="preserve"> </w:t>
-      </w:r>
-      <w:r>
-        <w:t xml:space="preserve">Реализация некоторых бонусных программ также может помочь </w:t>
-      </w:r>
-      <w:r>
-        <w:t>ресторану</w:t>
-      </w:r>
-      <w:r>
-        <w:t xml:space="preserve"> сохранить пользователей. </w:t>
-      </w:r>
-      <w:r>
-        <w:t>Примеры</w:t>
-      </w:r>
-      <w:r>
-        <w:t xml:space="preserve"> </w:t>
-      </w:r>
-      <w:r>
-        <w:t>программ лояльности</w:t>
-      </w:r>
-      <w:r>
-        <w:t>:</w:t>
+        <w:t xml:space="preserve"> Реализация некоторых бонусных программ также может помочь ресторану сохранить пользователей. Примеры программ лояльности:</w:t>
       </w:r>
     </w:p>
     <w:p>
@@ -4265,19 +4103,7 @@
         <w:ind w:left="720" w:firstLine="720"/>
       </w:pPr>
       <w:r>
-        <w:t xml:space="preserve">- Купоны, предлагающие определенный процент скидки для людей, заказывающих </w:t>
-      </w:r>
-      <w:r>
-        <w:t xml:space="preserve">на определенную </w:t>
-      </w:r>
-      <w:r>
-        <w:t xml:space="preserve">сумму или имеющих большое количество </w:t>
-      </w:r>
-      <w:r>
-        <w:t>заказов</w:t>
-      </w:r>
-      <w:r>
-        <w:t>.</w:t>
+        <w:t>- Купоны, предлагающие определенный процент скидки для людей, заказывающих на определенную сумму или имеющих большое количество заказов.</w:t>
       </w:r>
     </w:p>
     <w:p>
@@ -4286,37 +4112,7 @@
         <w:ind w:left="720" w:firstLine="720"/>
       </w:pPr>
       <w:r>
-        <w:t xml:space="preserve">- Ваучеры, предоставленные в особых случаях, содержащие коды </w:t>
-      </w:r>
-      <w:r>
-        <w:t>для использования в приложении,</w:t>
-      </w:r>
-      <w:r>
-        <w:t xml:space="preserve"> </w:t>
-      </w:r>
-      <w:r>
-        <w:t>которые предоставляют</w:t>
-      </w:r>
-      <w:r>
-        <w:t xml:space="preserve"> скидки на </w:t>
-      </w:r>
-      <w:r>
-        <w:t xml:space="preserve">заказы </w:t>
-      </w:r>
-      <w:r>
-        <w:t xml:space="preserve">или некоторые </w:t>
-      </w:r>
-      <w:r>
-        <w:t>позиции товаров</w:t>
-      </w:r>
-      <w:r>
-        <w:t xml:space="preserve"> </w:t>
-      </w:r>
-      <w:r>
-        <w:t>в подарок</w:t>
-      </w:r>
-      <w:r>
-        <w:t>.</w:t>
+        <w:t>- Ваучеры, предоставленные в особых случаях, содержащие коды для использования в приложении, которые предоставляют скидки на заказы или некоторые позиции товаров в подарок.</w:t>
       </w:r>
     </w:p>
     <w:p>
@@ -4325,35 +4121,11 @@
         <w:ind w:left="720" w:firstLine="720"/>
       </w:pPr>
       <w:r>
-        <w:t xml:space="preserve">- Очки, </w:t>
-      </w:r>
-      <w:r>
-        <w:t>которые начисляются за</w:t>
-      </w:r>
-      <w:r>
-        <w:t xml:space="preserve"> на покупку определенных </w:t>
-      </w:r>
-      <w:r>
-        <w:t>товаров</w:t>
-      </w:r>
-      <w:r>
-        <w:t xml:space="preserve"> или размещение каждого нового заказа. Наличие некоторого количества очков позволяет пользователям обменивать свои очки на рекламные </w:t>
+        <w:t xml:space="preserve">- Очки, которые начисляются за на покупку определенных товаров или размещение каждого нового заказа. Наличие некоторого количества очков позволяет пользователям обменивать свои очки на рекламные </w:t>
       </w:r>
       <w:r>
         <w:lastRenderedPageBreak/>
-        <w:t xml:space="preserve">предметы (это могут быть футболки, </w:t>
-      </w:r>
-      <w:r>
-        <w:t>очки, тарелки с логотипом и т. д</w:t>
-      </w:r>
-      <w:r>
-        <w:t xml:space="preserve">.) Или </w:t>
-      </w:r>
-      <w:r>
-        <w:t>же с помощью них можно получить</w:t>
-      </w:r>
-      <w:r>
-        <w:t xml:space="preserve"> скидку.</w:t>
+        <w:t>предметы (это могут быть футболки, очки, тарелки с логотипом и т. д.) Или же с помощью них можно получить скидку.</w:t>
       </w:r>
     </w:p>
     <w:p>
@@ -4362,39 +4134,56 @@
         <w:ind w:left="720" w:firstLine="720"/>
       </w:pPr>
       <w:r>
-        <w:t xml:space="preserve">- Специальные предложения, </w:t>
-      </w:r>
-      <w:r>
-        <w:t>которые побуждают клиента делать заказы в определенные дни</w:t>
-      </w:r>
-      <w:r>
-        <w:t>. Примерами являются счастливые часы скидок или предложений, таких как «1 + 1 = 3» (</w:t>
-      </w:r>
-      <w:r>
-        <w:t>купить два, получить три) и т. д</w:t>
+        <w:t>- Специальные предложения, которые побуждают клиента делать заказы в определенные дни. Примерами являются счастливые часы скидок или предложений, таких как «1 + 1 = 3» (купить два, получить три) и т. д.</w:t>
+      </w:r>
+    </w:p>
+    <w:p>
+      <w:pPr>
+        <w:pStyle w:val="a6"/>
+      </w:pPr>
+    </w:p>
+    <w:p>
+      <w:pPr>
+        <w:pStyle w:val="a6"/>
+        <w:ind w:firstLine="720"/>
+      </w:pPr>
+      <w:r>
+        <w:t xml:space="preserve">Проведем сравнение различных </w:t>
+      </w:r>
+      <w:proofErr w:type="spellStart"/>
+      <w:r>
+        <w:t>агрегаторов</w:t>
+      </w:r>
+      <w:proofErr w:type="spellEnd"/>
+      <w:r>
+        <w:t xml:space="preserve"> доставки еды: </w:t>
+      </w:r>
+      <w:r>
+        <w:rPr>
+          <w:lang w:val="en-US"/>
+        </w:rPr>
+        <w:t>menu</w:t>
       </w:r>
       <w:r>
         <w:t>.</w:t>
       </w:r>
-    </w:p>
-    <w:p>
-      <w:pPr>
-        <w:pStyle w:val="a6"/>
-      </w:pPr>
-    </w:p>
-    <w:p>
-      <w:pPr>
-        <w:pStyle w:val="a6"/>
-      </w:pPr>
-      <w:r>
-        <w:t xml:space="preserve">Проведем сравнение различных агрегаторов доставки еды: </w:t>
-      </w:r>
       <w:r>
         <w:rPr>
           <w:lang w:val="en-US"/>
         </w:rPr>
-        <w:t>menu</w:t>
-      </w:r>
+        <w:t>by</w:t>
+      </w:r>
+      <w:r>
+        <w:t xml:space="preserve">, </w:t>
+      </w:r>
+      <w:proofErr w:type="spellStart"/>
+      <w:r>
+        <w:rPr>
+          <w:lang w:val="en-US"/>
+        </w:rPr>
+        <w:t>eda</w:t>
+      </w:r>
+      <w:proofErr w:type="spellEnd"/>
       <w:r>
         <w:t>.</w:t>
       </w:r>
@@ -4407,12 +4196,14 @@
       <w:r>
         <w:t xml:space="preserve">, </w:t>
       </w:r>
+      <w:proofErr w:type="spellStart"/>
       <w:r>
         <w:rPr>
           <w:lang w:val="en-US"/>
         </w:rPr>
-        <w:t>eda</w:t>
-      </w:r>
+        <w:t>foodout</w:t>
+      </w:r>
+      <w:proofErr w:type="spellEnd"/>
       <w:r>
         <w:t>.</w:t>
       </w:r>
@@ -4420,29 +4211,13 @@
         <w:rPr>
           <w:lang w:val="en-US"/>
         </w:rPr>
-        <w:t>by</w:t>
-      </w:r>
-      <w:r>
-        <w:t xml:space="preserve">, </w:t>
-      </w:r>
-      <w:r>
-        <w:rPr>
-          <w:lang w:val="en-US"/>
-        </w:rPr>
-        <w:t>foodout</w:t>
+        <w:t>lv</w:t>
       </w:r>
       <w:r>
         <w:t>.</w:t>
       </w:r>
-      <w:r>
-        <w:rPr>
-          <w:lang w:val="en-US"/>
-        </w:rPr>
-        <w:t>lv</w:t>
-      </w:r>
-      <w:r>
-        <w:t>.</w:t>
-      </w:r>
+      <w:bookmarkStart w:id="1" w:name="_GoBack"/>
+      <w:bookmarkEnd w:id="1"/>
     </w:p>
     <w:p>
       <w:pPr>
@@ -4457,7 +4232,7 @@
       <w:r>
         <w:rPr>
           <w:noProof/>
-          <w:lang/>
+          <w:lang w:eastAsia="ru-RU"/>
         </w:rPr>
         <w:drawing>
           <wp:inline distT="0" distB="0" distL="0" distR="0" wp14:anchorId="5B036719" wp14:editId="4584037C">
@@ -4511,7 +4286,7 @@
       <w:r>
         <w:rPr>
           <w:noProof/>
-          <w:lang/>
+          <w:lang w:eastAsia="ru-RU"/>
         </w:rPr>
         <w:lastRenderedPageBreak/>
         <w:drawing>
@@ -4555,12 +4330,10 @@
       <w:pPr>
         <w:pStyle w:val="a6"/>
       </w:pPr>
-      <w:bookmarkStart w:id="1" w:name="_GoBack"/>
-      <w:bookmarkEnd w:id="1"/>
       <w:r>
         <w:rPr>
           <w:noProof/>
-          <w:lang/>
+          <w:lang w:eastAsia="ru-RU"/>
         </w:rPr>
         <w:drawing>
           <wp:inline distT="0" distB="0" distL="0" distR="0" wp14:anchorId="77D947EB" wp14:editId="65A8F070">
@@ -4611,7 +4384,7 @@
       <w:r>
         <w:rPr>
           <w:noProof/>
-          <w:lang/>
+          <w:lang w:eastAsia="ru-RU"/>
         </w:rPr>
         <w:drawing>
           <wp:inline distT="0" distB="0" distL="0" distR="0" wp14:anchorId="08BAB191" wp14:editId="4A3383E1">
@@ -4969,7 +4742,7 @@
         <w:rFonts w:asciiTheme="minorHAnsi" w:eastAsiaTheme="minorHAnsi" w:hAnsiTheme="minorHAnsi" w:cstheme="minorBidi"/>
         <w:sz w:val="22"/>
         <w:szCs w:val="22"/>
-        <w:lang w:eastAsia="en-US" w:bidi="ar-SA"/>
+        <w:lang w:val="ru-RU" w:eastAsia="en-US" w:bidi="ar-SA"/>
       </w:rPr>
     </w:rPrDefault>
     <w:pPrDefault>
@@ -5438,7 +5211,6 @@
       <w:rFonts w:ascii="Times New Roman" w:eastAsia="Times New Roman" w:hAnsi="Times New Roman" w:cs="Times New Roman"/>
       <w:sz w:val="28"/>
       <w:szCs w:val="28"/>
-      <w:lang w:val="ru-RU"/>
     </w:rPr>
   </w:style>
   <w:style w:type="character" w:styleId="a4">
@@ -5476,9 +5248,6 @@
     <w:pPr>
       <w:outlineLvl w:val="9"/>
     </w:pPr>
-    <w:rPr>
-      <w:lang w:val="ru-RU"/>
-    </w:rPr>
   </w:style>
   <w:style w:type="paragraph" w:styleId="11">
     <w:name w:val="toc 1"/>
@@ -5525,7 +5294,6 @@
       <w:rFonts w:ascii="Times New Roman" w:eastAsia="Times New Roman" w:hAnsi="Times New Roman" w:cs="Times New Roman"/>
       <w:sz w:val="28"/>
       <w:szCs w:val="28"/>
-      <w:lang w:val="ru-RU"/>
     </w:rPr>
   </w:style>
   <w:style w:type="character" w:customStyle="1" w:styleId="a7">
@@ -5587,7 +5355,6 @@
       <w:rFonts w:ascii="Courier New" w:eastAsia="Times New Roman" w:hAnsi="Courier New" w:cs="Courier New"/>
       <w:sz w:val="20"/>
       <w:szCs w:val="20"/>
-      <w:lang/>
     </w:rPr>
   </w:style>
   <w:style w:type="character" w:customStyle="1" w:styleId="HTML0">
@@ -5601,7 +5368,6 @@
       <w:rFonts w:ascii="Courier New" w:eastAsia="Times New Roman" w:hAnsi="Courier New" w:cs="Courier New"/>
       <w:sz w:val="20"/>
       <w:szCs w:val="20"/>
-      <w:lang/>
     </w:rPr>
   </w:style>
 </w:styles>

</xml_diff>